<commit_message>
Finished first chapter and a ton of website coding
</commit_message>
<xml_diff>
--- a/Senior/Thesis/Deliverables/F13-DB-StatementFormal.docx
+++ b/Senior/Thesis/Deliverables/F13-DB-StatementFormal.docx
@@ -34,7 +34,7 @@
           <w:i/>
           <w:sz w:val="32"/>
         </w:rPr>
-        <w:t>Algorithmic Image Matching to Reduce Online</w:t>
+        <w:t xml:space="preserve">Approximate </w:t>
       </w:r>
       <w:r>
         <w:rPr>
@@ -43,6 +43,15 @@
           <w:i/>
           <w:sz w:val="32"/>
         </w:rPr>
+        <w:t>Algorithmic Image Matching to Reduce Online</w:t>
+      </w:r>
+      <w:r>
+        <w:rPr>
+          <w:rFonts w:asciiTheme="minorHAnsi" w:hAnsiTheme="minorHAnsi"/>
+          <w:b/>
+          <w:i/>
+          <w:sz w:val="32"/>
+        </w:rPr>
         <w:br/>
         <w:t>Storage Overhead of User Submitted Images</w:t>
       </w:r>
@@ -132,7 +141,49 @@
           <w:rFonts w:asciiTheme="minorHAnsi" w:hAnsiTheme="minorHAnsi"/>
         </w:rPr>
         <w:tab/>
-        <w:t>Websites such as imgur, photobucket, as well as many others allow users to upload and share images free of cost. User A wishes to share an image with friends and uploads said image to the server and is provided a link that the public can access the image from. User B also wishes to share the exact same image (possibly a different resolution) and uploads it to the server. Both users have added identical – or near identical information to the server and have caused redundancy.</w:t>
+        <w:t xml:space="preserve">Websites such as </w:t>
+      </w:r>
+      <w:proofErr w:type="spellStart"/>
+      <w:r>
+        <w:rPr>
+          <w:rFonts w:asciiTheme="minorHAnsi" w:hAnsiTheme="minorHAnsi"/>
+        </w:rPr>
+        <w:t>imgur</w:t>
+      </w:r>
+      <w:proofErr w:type="spellEnd"/>
+      <w:r>
+        <w:rPr>
+          <w:rFonts w:asciiTheme="minorHAnsi" w:hAnsiTheme="minorHAnsi"/>
+        </w:rPr>
+        <w:t xml:space="preserve">, </w:t>
+      </w:r>
+      <w:proofErr w:type="spellStart"/>
+      <w:r>
+        <w:rPr>
+          <w:rFonts w:asciiTheme="minorHAnsi" w:hAnsiTheme="minorHAnsi"/>
+        </w:rPr>
+        <w:t>photobucket</w:t>
+      </w:r>
+      <w:proofErr w:type="spellEnd"/>
+      <w:r>
+        <w:rPr>
+          <w:rFonts w:asciiTheme="minorHAnsi" w:hAnsiTheme="minorHAnsi"/>
+        </w:rPr>
+        <w:t xml:space="preserve">, as well as many others allow users to upload and share images free of cost. User A wishes to share an image with friends and uploads said image to the server and is provided a link that the public can access the image from. User B also wishes to share the exact same image (possibly a different resolution) and uploads it to the server. Both users have </w:t>
+      </w:r>
+      <w:proofErr w:type="gramStart"/>
+      <w:r>
+        <w:rPr>
+          <w:rFonts w:asciiTheme="minorHAnsi" w:hAnsiTheme="minorHAnsi"/>
+        </w:rPr>
+        <w:t>added</w:t>
+      </w:r>
+      <w:proofErr w:type="gramEnd"/>
+      <w:r>
+        <w:rPr>
+          <w:rFonts w:asciiTheme="minorHAnsi" w:hAnsiTheme="minorHAnsi"/>
+        </w:rPr>
+        <w:t xml:space="preserve"> identical – or near identical information to the server and have caused redundancy.</w:t>
       </w:r>
     </w:p>
     <w:p>
@@ -394,13 +445,7 @@
       <w:rPr>
         <w:rFonts w:asciiTheme="minorHAnsi" w:hAnsiTheme="minorHAnsi"/>
       </w:rPr>
-      <w:t xml:space="preserve">Document Number: </w:t>
-    </w:r>
-    <w:r>
-      <w:rPr>
-        <w:rFonts w:asciiTheme="minorHAnsi" w:hAnsiTheme="minorHAnsi"/>
-      </w:rPr>
-      <w:t>F13-DB-StatementFormal</w:t>
+      <w:t>Document Number: F13-DB-StatementFormal</w:t>
     </w:r>
   </w:p>
 </w:ftr>
@@ -469,8 +514,17 @@
         <w:rFonts w:ascii="Calibri" w:hAnsi="Calibri"/>
         <w:i/>
       </w:rPr>
-      <w:t>Professor Roos</w:t>
-    </w:r>
+      <w:t xml:space="preserve">Professor </w:t>
+    </w:r>
+    <w:proofErr w:type="spellStart"/>
+    <w:r>
+      <w:rPr>
+        <w:rFonts w:ascii="Calibri" w:hAnsi="Calibri"/>
+        <w:i/>
+      </w:rPr>
+      <w:t>Roos</w:t>
+    </w:r>
+    <w:proofErr w:type="spellEnd"/>
   </w:p>
   <w:p>
     <w:pPr>

</xml_diff>